<commit_message>
Arreglos 3d generados en clase menos el main, 13/02/2025
</commit_message>
<xml_diff>
--- a/ed_4b_25/practicas/Practica3.docx
+++ b/ed_4b_25/practicas/Practica3.docx
@@ -329,7 +329,6 @@
         <w:t xml:space="preserve"> </w:t>
       </w:r>
       <w:proofErr w:type="spellStart"/>
-      <w:proofErr w:type="gramStart"/>
       <w:r>
         <w:rPr>
           <w:rFonts w:ascii="Arial" w:hAnsi="Arial" w:cs="Arial"/>
@@ -349,7 +348,6 @@
         <w:t>(</w:t>
       </w:r>
       <w:proofErr w:type="spellStart"/>
-      <w:proofErr w:type="gramEnd"/>
       <w:r>
         <w:rPr>
           <w:rFonts w:ascii="Arial" w:hAnsi="Arial" w:cs="Arial"/>
@@ -809,20 +807,9 @@
           <w:szCs w:val="24"/>
           <w:highlight w:val="yellow"/>
         </w:rPr>
-        <w:t xml:space="preserve"> </w:t>
-      </w:r>
-      <w:proofErr w:type="gramStart"/>
-      <w:r>
-        <w:rPr>
-          <w:rFonts w:ascii="Arial" w:hAnsi="Arial" w:cs="Arial"/>
-          <w:sz w:val="24"/>
-          <w:szCs w:val="24"/>
-          <w:highlight w:val="yellow"/>
-        </w:rPr>
-        <w:t>poner(</w:t>
+        <w:t xml:space="preserve"> poner(</w:t>
       </w:r>
       <w:proofErr w:type="spellStart"/>
-      <w:proofErr w:type="gramEnd"/>
       <w:r>
         <w:rPr>
           <w:rFonts w:ascii="Arial" w:hAnsi="Arial" w:cs="Arial"/>
@@ -998,7 +985,6 @@
         <w:t xml:space="preserve">public Object </w:t>
       </w:r>
       <w:proofErr w:type="spellStart"/>
-      <w:proofErr w:type="gramStart"/>
       <w:r>
         <w:rPr>
           <w:rFonts w:ascii="Arial" w:hAnsi="Arial" w:cs="Arial"/>
@@ -1016,17 +1002,7 @@
           <w:szCs w:val="24"/>
           <w:lang w:val="en-US"/>
         </w:rPr>
-        <w:t>(</w:t>
-      </w:r>
-      <w:proofErr w:type="gramEnd"/>
-      <w:r>
-        <w:rPr>
-          <w:rFonts w:ascii="Arial" w:hAnsi="Arial" w:cs="Arial"/>
-          <w:sz w:val="24"/>
-          <w:szCs w:val="24"/>
-          <w:lang w:val="en-US"/>
-        </w:rPr>
-        <w:t xml:space="preserve">Object valor). </w:t>
+        <w:t xml:space="preserve">(Object valor). </w:t>
       </w:r>
       <w:r>
         <w:rPr>
@@ -2157,7 +2133,6 @@
         <w:t xml:space="preserve"> </w:t>
       </w:r>
       <w:proofErr w:type="spellStart"/>
-      <w:proofErr w:type="gramStart"/>
       <w:r>
         <w:rPr>
           <w:rFonts w:ascii="Arial" w:hAnsi="Arial" w:cs="Arial"/>
@@ -2177,18 +2152,7 @@
           <w:highlight w:val="yellow"/>
           <w:lang w:val="en-US"/>
         </w:rPr>
-        <w:t>(</w:t>
-      </w:r>
-      <w:proofErr w:type="gramEnd"/>
-      <w:r>
-        <w:rPr>
-          <w:rFonts w:ascii="Arial" w:hAnsi="Arial" w:cs="Arial"/>
-          <w:sz w:val="24"/>
-          <w:szCs w:val="24"/>
-          <w:highlight w:val="yellow"/>
-          <w:lang w:val="en-US"/>
-        </w:rPr>
-        <w:t xml:space="preserve">int </w:t>
+        <w:t xml:space="preserve">(int </w:t>
       </w:r>
       <w:proofErr w:type="spellStart"/>
       <w:r>
@@ -2373,7 +2337,6 @@
         <w:t xml:space="preserve">public Object </w:t>
       </w:r>
       <w:proofErr w:type="spellStart"/>
-      <w:proofErr w:type="gramStart"/>
       <w:r>
         <w:rPr>
           <w:rFonts w:ascii="Arial" w:hAnsi="Arial" w:cs="Arial"/>
@@ -2393,18 +2356,7 @@
           <w:highlight w:val="yellow"/>
           <w:lang w:val="en-US"/>
         </w:rPr>
-        <w:t>(</w:t>
-      </w:r>
-      <w:proofErr w:type="gramEnd"/>
-      <w:r>
-        <w:rPr>
-          <w:rFonts w:ascii="Arial" w:hAnsi="Arial" w:cs="Arial"/>
-          <w:sz w:val="24"/>
-          <w:szCs w:val="24"/>
-          <w:highlight w:val="yellow"/>
-          <w:lang w:val="en-US"/>
-        </w:rPr>
-        <w:t>Object valor).</w:t>
+        <w:t>(Object valor).</w:t>
       </w:r>
       <w:r>
         <w:rPr>
@@ -2981,7 +2933,6 @@
         <w:t xml:space="preserve"> </w:t>
       </w:r>
       <w:proofErr w:type="spellStart"/>
-      <w:proofErr w:type="gramStart"/>
       <w:r>
         <w:rPr>
           <w:rFonts w:ascii="Arial" w:hAnsi="Arial" w:cs="Arial"/>
@@ -3002,7 +2953,6 @@
         <w:t>(</w:t>
       </w:r>
       <w:proofErr w:type="spellStart"/>
-      <w:proofErr w:type="gramEnd"/>
       <w:r>
         <w:rPr>
           <w:rFonts w:ascii="Arial" w:hAnsi="Arial" w:cs="Arial"/>
@@ -4081,11 +4031,15 @@
         <w:jc w:val="both"/>
         <w:rPr>
           <w:noProof/>
+          <w:sz w:val="24"/>
+          <w:szCs w:val="24"/>
         </w:rPr>
       </w:pPr>
       <w:r>
         <w:rPr>
           <w:noProof/>
+          <w:sz w:val="24"/>
+          <w:szCs w:val="24"/>
         </w:rPr>
         <w:lastRenderedPageBreak/>
         <w:t>Ese es el resultado impreso en pantalla, la primera lista, la segunda lista y la primera lista con la funcion de agregarLista.</w:t>
@@ -4184,27 +4138,7 @@
           <w:szCs w:val="24"/>
           <w:highlight w:val="green"/>
         </w:rPr>
-        <w:t xml:space="preserve"> </w:t>
-      </w:r>
-      <w:proofErr w:type="gramStart"/>
-      <w:r>
-        <w:rPr>
-          <w:rFonts w:ascii="Arial" w:hAnsi="Arial" w:cs="Arial"/>
-          <w:sz w:val="24"/>
-          <w:szCs w:val="24"/>
-          <w:highlight w:val="green"/>
-        </w:rPr>
-        <w:t>invertir(</w:t>
-      </w:r>
-      <w:proofErr w:type="gramEnd"/>
-      <w:r>
-        <w:rPr>
-          <w:rFonts w:ascii="Arial" w:hAnsi="Arial" w:cs="Arial"/>
-          <w:sz w:val="24"/>
-          <w:szCs w:val="24"/>
-          <w:highlight w:val="green"/>
-        </w:rPr>
-        <w:t>).</w:t>
+        <w:t xml:space="preserve"> invertir().</w:t>
       </w:r>
       <w:r>
         <w:rPr>
@@ -4255,6 +4189,375 @@
           <w:szCs w:val="24"/>
         </w:rPr>
       </w:pPr>
+      <w:r>
+        <w:rPr>
+          <w:rFonts w:ascii="Arial" w:hAnsi="Arial" w:cs="Arial"/>
+          <w:noProof/>
+          <w:sz w:val="24"/>
+          <w:szCs w:val="24"/>
+        </w:rPr>
+        <w:drawing>
+          <wp:anchor distT="0" distB="0" distL="114300" distR="114300" simplePos="0" relativeHeight="251689984" behindDoc="0" locked="0" layoutInCell="1" allowOverlap="1" wp14:anchorId="05CF6ECC" wp14:editId="7BF6969E">
+            <wp:simplePos x="0" y="0"/>
+            <wp:positionH relativeFrom="margin">
+              <wp:align>right</wp:align>
+            </wp:positionH>
+            <wp:positionV relativeFrom="paragraph">
+              <wp:posOffset>188595</wp:posOffset>
+            </wp:positionV>
+            <wp:extent cx="5486400" cy="3004185"/>
+            <wp:effectExtent l="0" t="0" r="0" b="5715"/>
+            <wp:wrapThrough wrapText="bothSides">
+              <wp:wrapPolygon edited="0">
+                <wp:start x="0" y="0"/>
+                <wp:lineTo x="0" y="21504"/>
+                <wp:lineTo x="21525" y="21504"/>
+                <wp:lineTo x="21525" y="0"/>
+                <wp:lineTo x="0" y="0"/>
+              </wp:wrapPolygon>
+            </wp:wrapThrough>
+            <wp:docPr id="772772180" name="Imagen 9"/>
+            <wp:cNvGraphicFramePr>
+              <a:graphicFrameLocks xmlns:a="http://schemas.openxmlformats.org/drawingml/2006/main" noChangeAspect="1"/>
+            </wp:cNvGraphicFramePr>
+            <a:graphic xmlns:a="http://schemas.openxmlformats.org/drawingml/2006/main">
+              <a:graphicData uri="http://schemas.openxmlformats.org/drawingml/2006/picture">
+                <pic:pic xmlns:pic="http://schemas.openxmlformats.org/drawingml/2006/picture">
+                  <pic:nvPicPr>
+                    <pic:cNvPr id="0" name="Picture 9"/>
+                    <pic:cNvPicPr>
+                      <a:picLocks noChangeAspect="1" noChangeArrowheads="1"/>
+                    </pic:cNvPicPr>
+                  </pic:nvPicPr>
+                  <pic:blipFill>
+                    <a:blip r:embed="rId26" cstate="print">
+                      <a:extLst>
+                        <a:ext uri="{28A0092B-C50C-407E-A947-70E740481C1C}">
+                          <a14:useLocalDpi xmlns:a14="http://schemas.microsoft.com/office/drawing/2010/main" val="0"/>
+                        </a:ext>
+                      </a:extLst>
+                    </a:blip>
+                    <a:srcRect/>
+                    <a:stretch>
+                      <a:fillRect/>
+                    </a:stretch>
+                  </pic:blipFill>
+                  <pic:spPr bwMode="auto">
+                    <a:xfrm>
+                      <a:off x="0" y="0"/>
+                      <a:ext cx="5486400" cy="3004185"/>
+                    </a:xfrm>
+                    <a:prstGeom prst="rect">
+                      <a:avLst/>
+                    </a:prstGeom>
+                    <a:noFill/>
+                    <a:ln>
+                      <a:noFill/>
+                    </a:ln>
+                  </pic:spPr>
+                </pic:pic>
+              </a:graphicData>
+            </a:graphic>
+            <wp14:sizeRelH relativeFrom="margin">
+              <wp14:pctWidth>0</wp14:pctWidth>
+            </wp14:sizeRelH>
+            <wp14:sizeRelV relativeFrom="margin">
+              <wp14:pctHeight>0</wp14:pctHeight>
+            </wp14:sizeRelV>
+          </wp:anchor>
+        </w:drawing>
+      </w:r>
+      <w:r>
+        <w:rPr>
+          <w:rFonts w:ascii="Arial" w:hAnsi="Arial" w:cs="Arial"/>
+          <w:sz w:val="24"/>
+          <w:szCs w:val="24"/>
+        </w:rPr>
+        <w:t>Análisis:</w:t>
+      </w:r>
+    </w:p>
+    <w:p>
+      <w:pPr>
+        <w:pStyle w:val="Prrafodelista"/>
+        <w:jc w:val="both"/>
+        <w:rPr>
+          <w:rFonts w:ascii="Arial" w:hAnsi="Arial" w:cs="Arial"/>
+          <w:sz w:val="24"/>
+          <w:szCs w:val="24"/>
+        </w:rPr>
+      </w:pPr>
+      <w:r>
+        <w:rPr>
+          <w:rFonts w:ascii="Arial" w:hAnsi="Arial" w:cs="Arial"/>
+          <w:sz w:val="24"/>
+          <w:szCs w:val="24"/>
+        </w:rPr>
+        <w:t>Este es mi análisis completo de como invertir el arreglo, es una forma sencilla pero si me costo algo de tiempo descifrar la manera correcta de hacerlo.</w:t>
+      </w:r>
+    </w:p>
+    <w:p>
+      <w:pPr>
+        <w:pStyle w:val="Prrafodelista"/>
+        <w:jc w:val="both"/>
+        <w:rPr>
+          <w:rFonts w:ascii="Arial" w:hAnsi="Arial" w:cs="Arial"/>
+          <w:sz w:val="24"/>
+          <w:szCs w:val="24"/>
+        </w:rPr>
+      </w:pPr>
+      <w:r>
+        <w:rPr>
+          <w:rFonts w:ascii="Arial" w:hAnsi="Arial" w:cs="Arial"/>
+          <w:sz w:val="24"/>
+          <w:szCs w:val="24"/>
+        </w:rPr>
+        <w:drawing>
+          <wp:inline distT="0" distB="0" distL="0" distR="0" wp14:anchorId="6A8FFF6D" wp14:editId="080703C1">
+            <wp:extent cx="5943600" cy="2364105"/>
+            <wp:effectExtent l="0" t="0" r="0" b="0"/>
+            <wp:docPr id="1095847667" name="Imagen 1"/>
+            <wp:cNvGraphicFramePr>
+              <a:graphicFrameLocks xmlns:a="http://schemas.openxmlformats.org/drawingml/2006/main" noChangeAspect="1"/>
+            </wp:cNvGraphicFramePr>
+            <a:graphic xmlns:a="http://schemas.openxmlformats.org/drawingml/2006/main">
+              <a:graphicData uri="http://schemas.openxmlformats.org/drawingml/2006/picture">
+                <pic:pic xmlns:pic="http://schemas.openxmlformats.org/drawingml/2006/picture">
+                  <pic:nvPicPr>
+                    <pic:cNvPr id="1095847667" name=""/>
+                    <pic:cNvPicPr/>
+                  </pic:nvPicPr>
+                  <pic:blipFill>
+                    <a:blip r:embed="rId27"/>
+                    <a:stretch>
+                      <a:fillRect/>
+                    </a:stretch>
+                  </pic:blipFill>
+                  <pic:spPr>
+                    <a:xfrm>
+                      <a:off x="0" y="0"/>
+                      <a:ext cx="5943600" cy="2364105"/>
+                    </a:xfrm>
+                    <a:prstGeom prst="rect">
+                      <a:avLst/>
+                    </a:prstGeom>
+                  </pic:spPr>
+                </pic:pic>
+              </a:graphicData>
+            </a:graphic>
+          </wp:inline>
+        </w:drawing>
+      </w:r>
+    </w:p>
+    <w:p>
+      <w:pPr>
+        <w:pStyle w:val="Prrafodelista"/>
+        <w:jc w:val="both"/>
+        <w:rPr>
+          <w:rFonts w:ascii="Arial" w:hAnsi="Arial" w:cs="Arial"/>
+          <w:sz w:val="24"/>
+          <w:szCs w:val="24"/>
+        </w:rPr>
+      </w:pPr>
+    </w:p>
+    <w:p>
+      <w:pPr>
+        <w:pStyle w:val="Prrafodelista"/>
+        <w:jc w:val="both"/>
+        <w:rPr>
+          <w:rFonts w:ascii="Arial" w:hAnsi="Arial" w:cs="Arial"/>
+          <w:sz w:val="24"/>
+          <w:szCs w:val="24"/>
+        </w:rPr>
+      </w:pPr>
+      <w:r>
+        <w:rPr>
+          <w:rFonts w:ascii="Arial" w:hAnsi="Arial" w:cs="Arial"/>
+          <w:sz w:val="24"/>
+          <w:szCs w:val="24"/>
+        </w:rPr>
+        <w:t xml:space="preserve">Este es el código en la clase </w:t>
+      </w:r>
+      <w:r>
+        <w:rPr>
+          <w:rFonts w:ascii="Arial" w:hAnsi="Arial" w:cs="Arial"/>
+          <w:b/>
+          <w:bCs/>
+          <w:sz w:val="24"/>
+          <w:szCs w:val="24"/>
+        </w:rPr>
+        <w:t>Arreglo</w:t>
+      </w:r>
+      <w:r>
+        <w:rPr>
+          <w:rFonts w:ascii="Arial" w:hAnsi="Arial" w:cs="Arial"/>
+          <w:sz w:val="24"/>
+          <w:szCs w:val="24"/>
+        </w:rPr>
+        <w:t xml:space="preserve"> el cual se diseñ</w:t>
+      </w:r>
+      <w:r>
+        <w:rPr>
+          <w:rFonts w:ascii="Arial" w:hAnsi="Arial" w:cs="Arial"/>
+          <w:sz w:val="24"/>
+          <w:szCs w:val="24"/>
+        </w:rPr>
+        <w:t>ó</w:t>
+      </w:r>
+      <w:r>
+        <w:rPr>
+          <w:rFonts w:ascii="Arial" w:hAnsi="Arial" w:cs="Arial"/>
+          <w:sz w:val="24"/>
+          <w:szCs w:val="24"/>
+        </w:rPr>
+        <w:t xml:space="preserve"> en el análisis.</w:t>
+      </w:r>
+    </w:p>
+    <w:p>
+      <w:pPr>
+        <w:pStyle w:val="Prrafodelista"/>
+        <w:jc w:val="both"/>
+        <w:rPr>
+          <w:rFonts w:ascii="Arial" w:hAnsi="Arial" w:cs="Arial"/>
+          <w:sz w:val="24"/>
+          <w:szCs w:val="24"/>
+        </w:rPr>
+      </w:pPr>
+    </w:p>
+    <w:p>
+      <w:pPr>
+        <w:jc w:val="both"/>
+        <w:rPr>
+          <w:rFonts w:ascii="Arial" w:hAnsi="Arial" w:cs="Arial"/>
+          <w:sz w:val="24"/>
+          <w:szCs w:val="24"/>
+        </w:rPr>
+      </w:pPr>
+      <w:r>
+        <w:lastRenderedPageBreak/>
+        <w:drawing>
+          <wp:anchor distT="0" distB="0" distL="114300" distR="114300" simplePos="0" relativeHeight="251691008" behindDoc="0" locked="0" layoutInCell="1" allowOverlap="1" wp14:anchorId="0B6DCB25" wp14:editId="021CDD78">
+            <wp:simplePos x="0" y="0"/>
+            <wp:positionH relativeFrom="column">
+              <wp:posOffset>457200</wp:posOffset>
+            </wp:positionH>
+            <wp:positionV relativeFrom="paragraph">
+              <wp:posOffset>0</wp:posOffset>
+            </wp:positionV>
+            <wp:extent cx="5943600" cy="2772410"/>
+            <wp:effectExtent l="0" t="0" r="0" b="8890"/>
+            <wp:wrapThrough wrapText="bothSides">
+              <wp:wrapPolygon edited="0">
+                <wp:start x="0" y="0"/>
+                <wp:lineTo x="0" y="21521"/>
+                <wp:lineTo x="21531" y="21521"/>
+                <wp:lineTo x="21531" y="0"/>
+                <wp:lineTo x="0" y="0"/>
+              </wp:wrapPolygon>
+            </wp:wrapThrough>
+            <wp:docPr id="9890917" name="Imagen 1"/>
+            <wp:cNvGraphicFramePr>
+              <a:graphicFrameLocks xmlns:a="http://schemas.openxmlformats.org/drawingml/2006/main" noChangeAspect="1"/>
+            </wp:cNvGraphicFramePr>
+            <a:graphic xmlns:a="http://schemas.openxmlformats.org/drawingml/2006/main">
+              <a:graphicData uri="http://schemas.openxmlformats.org/drawingml/2006/picture">
+                <pic:pic xmlns:pic="http://schemas.openxmlformats.org/drawingml/2006/picture">
+                  <pic:nvPicPr>
+                    <pic:cNvPr id="9890917" name=""/>
+                    <pic:cNvPicPr/>
+                  </pic:nvPicPr>
+                  <pic:blipFill>
+                    <a:blip r:embed="rId28">
+                      <a:extLst>
+                        <a:ext uri="{28A0092B-C50C-407E-A947-70E740481C1C}">
+                          <a14:useLocalDpi xmlns:a14="http://schemas.microsoft.com/office/drawing/2010/main" val="0"/>
+                        </a:ext>
+                      </a:extLst>
+                    </a:blip>
+                    <a:stretch>
+                      <a:fillRect/>
+                    </a:stretch>
+                  </pic:blipFill>
+                  <pic:spPr>
+                    <a:xfrm>
+                      <a:off x="0" y="0"/>
+                      <a:ext cx="5943600" cy="2772410"/>
+                    </a:xfrm>
+                    <a:prstGeom prst="rect">
+                      <a:avLst/>
+                    </a:prstGeom>
+                  </pic:spPr>
+                </pic:pic>
+              </a:graphicData>
+            </a:graphic>
+          </wp:anchor>
+        </w:drawing>
+      </w:r>
+    </w:p>
+    <w:p>
+      <w:pPr>
+        <w:pStyle w:val="Prrafodelista"/>
+        <w:jc w:val="both"/>
+        <w:rPr>
+          <w:rFonts w:ascii="Arial" w:hAnsi="Arial" w:cs="Arial"/>
+          <w:sz w:val="24"/>
+          <w:szCs w:val="24"/>
+        </w:rPr>
+      </w:pPr>
+    </w:p>
+    <w:p>
+      <w:pPr>
+        <w:pStyle w:val="Prrafodelista"/>
+        <w:jc w:val="both"/>
+        <w:rPr>
+          <w:rFonts w:ascii="Arial" w:hAnsi="Arial" w:cs="Arial"/>
+          <w:sz w:val="24"/>
+          <w:szCs w:val="24"/>
+        </w:rPr>
+      </w:pPr>
+      <w:r>
+        <w:rPr>
+          <w:rFonts w:ascii="Arial" w:hAnsi="Arial" w:cs="Arial"/>
+          <w:sz w:val="24"/>
+          <w:szCs w:val="24"/>
+        </w:rPr>
+        <w:t xml:space="preserve">Este es en la clase </w:t>
+      </w:r>
+      <w:proofErr w:type="spellStart"/>
+      <w:r>
+        <w:rPr>
+          <w:rFonts w:ascii="Arial" w:hAnsi="Arial" w:cs="Arial"/>
+          <w:sz w:val="24"/>
+          <w:szCs w:val="24"/>
+        </w:rPr>
+        <w:t>ArregloOrdenado</w:t>
+      </w:r>
+      <w:proofErr w:type="spellEnd"/>
+      <w:r>
+        <w:rPr>
+          <w:rFonts w:ascii="Arial" w:hAnsi="Arial" w:cs="Arial"/>
+          <w:sz w:val="24"/>
+          <w:szCs w:val="24"/>
+        </w:rPr>
+        <w:t xml:space="preserve"> el cual lo único que hace es que hereda el método invertir y únicamente realiza los cambios del oren con un </w:t>
+      </w:r>
+      <w:proofErr w:type="spellStart"/>
+      <w:r>
+        <w:rPr>
+          <w:rFonts w:ascii="Arial" w:hAnsi="Arial" w:cs="Arial"/>
+          <w:sz w:val="24"/>
+          <w:szCs w:val="24"/>
+        </w:rPr>
+        <w:t>setOrden</w:t>
+      </w:r>
+      <w:proofErr w:type="spellEnd"/>
+      <w:r>
+        <w:rPr>
+          <w:rFonts w:ascii="Arial" w:hAnsi="Arial" w:cs="Arial"/>
+          <w:sz w:val="24"/>
+          <w:szCs w:val="24"/>
+        </w:rPr>
+        <w:t>.</w:t>
+      </w:r>
     </w:p>
     <w:sectPr>
       <w:pgSz w:w="12240" w:h="15840"/>

</xml_diff>